<commit_message>
Fixed wording - it sounded like I was suggesting an 'orrible murder.
</commit_message>
<xml_diff>
--- a/WGCourse/Bonsai Sources.docx
+++ b/WGCourse/Bonsai Sources.docx
@@ -497,7 +497,16 @@
         <w:t>Consider taking a pair of branch shears</w:t>
       </w:r>
       <w:r>
-        <w:t xml:space="preserve"> to the supplier</w:t>
+        <w:t xml:space="preserve"> </w:t>
+      </w:r>
+      <w:r>
+        <w:t xml:space="preserve">with you </w:t>
+      </w:r>
+      <w:r>
+        <w:t>to the supplier</w:t>
+      </w:r>
+      <w:r>
+        <w:t>’s location</w:t>
       </w:r>
       <w:r>
         <w:t xml:space="preserve"> if expecting to buy a particularly sprawling specimen!</w:t>
@@ -541,7 +550,11 @@
         <w:t>,</w:t>
       </w:r>
       <w:r>
-        <w:t xml:space="preserve"> so gardeners often just cut them back to ground level</w:t>
+        <w:t xml:space="preserve"> so gardeners </w:t>
+      </w:r>
+      <w:r>
+        <w:lastRenderedPageBreak/>
+        <w:t>often just cut them back to ground level</w:t>
       </w:r>
       <w:r>
         <w:t>…</w:t>
@@ -562,7 +575,6 @@
         </w:numPr>
       </w:pPr>
       <w:r>
-        <w:lastRenderedPageBreak/>
         <w:t xml:space="preserve">Self-seeded trees can be a useful source of free material.  The range of choices is typically limited, and restricted to local “outdoor” species.  </w:t>
       </w:r>
       <w:r>
@@ -750,13 +762,7 @@
         </w:numPr>
       </w:pPr>
       <w:r>
-        <w:t>At one point in the past, it was considered acceptable to remove trees from public land, including “natural bonsai” (</w:t>
-      </w:r>
-      <w:r>
-        <w:t>“yamadori”</w:t>
-      </w:r>
-      <w:r>
-        <w:t>, meaning “mountain-gathered”) from cliffs</w:t>
+        <w:t>At one point in the past, it was considered acceptable to remove trees from public land, including “natural bonsai” (“yamadori”, meaning “mountain-gathered”) from cliffs</w:t>
       </w:r>
       <w:r>
         <w:t>, crevices</w:t>
@@ -933,10 +939,7 @@
         </w:r>
       </w:hyperlink>
       <w:r>
-        <w:t xml:space="preserve"> (Kent)</w:t>
-      </w:r>
-      <w:r>
-        <w:t xml:space="preserve"> run by Lee Verhoeven.</w:t>
+        <w:t xml:space="preserve"> (Kent) run by Lee Verhoeven.</w:t>
       </w:r>
     </w:p>
     <w:p>
@@ -962,10 +965,7 @@
         </w:r>
       </w:hyperlink>
       <w:r>
-        <w:t xml:space="preserve"> </w:t>
-      </w:r>
-      <w:r>
-        <w:t>(</w:t>
+        <w:t xml:space="preserve"> (</w:t>
       </w:r>
       <w:r>
         <w:t>Nottingham</w:t>
@@ -1202,7 +1202,6 @@
         <w:pStyle w:val="Heading2"/>
       </w:pPr>
       <w:r>
-        <w:lastRenderedPageBreak/>
         <w:t>Common self-seeded species around London</w:t>
       </w:r>
     </w:p>
@@ -1300,6 +1299,9 @@
       </w:r>
       <w:r>
         <w:t>).  Not typically bonsai’d due to large leaves, but fine for practicing techniques on.</w:t>
+      </w:r>
+      <w:r>
+        <w:t xml:space="preserve">  I find it tends to be sensitive to tap root loss.</w:t>
       </w:r>
     </w:p>
     <w:p>

</xml_diff>

<commit_message>
Changed from "the author" to "I for consistency with fertilisers doc
</commit_message>
<xml_diff>
--- a/WGCourse/Bonsai Sources.docx
+++ b/WGCourse/Bonsai Sources.docx
@@ -514,7 +514,7 @@
     </w:p>
     <w:p>
       <w:pPr>
-        <w:pStyle w:val="Heading2"/>
+        <w:pStyle w:val="Heading3"/>
       </w:pPr>
       <w:r>
         <w:t>From self-seeded locations</w:t>
@@ -632,7 +632,10 @@
         <w:t xml:space="preserve">  However, </w:t>
       </w:r>
       <w:r>
-        <w:t>the author is not aware of anyone ever being prosecuted</w:t>
+        <w:t>I am</w:t>
+      </w:r>
+      <w:r>
+        <w:t xml:space="preserve"> not aware of anyone ever being prosecuted</w:t>
       </w:r>
       <w:r>
         <w:t xml:space="preserve"> for weeding a council bed; the main obstacle to it being endorsed by councils appears to be health-and-safety concerns.</w:t>

</xml_diff>